<commit_message>
Drunk commit (nevim co jsem všechno udělal)
</commit_message>
<xml_diff>
--- a/semestralka/protokol.docx
+++ b/semestralka/protokol.docx
@@ -54,12 +54,14 @@
         <w:rPr>
           <w:b/>
           <w:bCs/>
+          <w:u w:val="single"/>
         </w:rPr>
       </w:pPr>
       <w:r>
         <w:rPr>
           <w:b/>
           <w:bCs/>
+          <w:u w:val="single"/>
         </w:rPr>
         <w:t>Guess:</w:t>
       </w:r>
@@ -157,27 +159,13 @@
           <w:b/>
           <w:bCs/>
         </w:rPr>
-        <w:t xml:space="preserve">Guess: </w:t>
-      </w:r>
-      <w:r>
-        <w:t>(Pouze pro hráče, co byl na tahu)</w:t>
-      </w:r>
-    </w:p>
-    <w:p>
-      <w:r>
-        <w:t>GUESS | true/false (podle toho, zda tipnul správný počet zvednutých prstů)</w:t>
-      </w:r>
-    </w:p>
-    <w:p>
-      <w:r>
-        <w:rPr>
-          <w:b/>
-          <w:bCs/>
-        </w:rPr>
         <w:t xml:space="preserve">EndOfRound: </w:t>
       </w:r>
       <w:r>
-        <w:t>(Pro všechny ostatní hráče)</w:t>
+        <w:t>(Pro všechny hráče)</w:t>
+      </w:r>
+      <w:r>
+        <w:t xml:space="preserve"> poslední dva parametry pro výpis, výsledek se řeší už na serveru</w:t>
       </w:r>
     </w:p>
     <w:p>
@@ -189,6 +177,12 @@
       </w:r>
       <w:r>
         <w:t xml:space="preserve"> </w:t>
+      </w:r>
+      <w:r>
+        <w:t>| true/false (podle toho, zda byl GUESS správný)</w:t>
+      </w:r>
+      <w:r>
+        <w:t xml:space="preserve">|celkový počet zvednutých prstů|guess </w:t>
       </w:r>
     </w:p>
     <w:p>

</xml_diff>